<commit_message>
nobug ### 更新 20191125 1920
</commit_message>
<xml_diff>
--- a/Android notes/2017/android UI布局优化.docx
+++ b/Android notes/2017/android UI布局优化.docx
@@ -1,20 +1,20 @@
 
 <file path=word/document.xml><?xml version="1.0" encoding="utf-8"?>
-<w:document xmlns:wpc="http://schemas.microsoft.com/office/word/2010/wordprocessingCanvas" xmlns:mc="http://schemas.openxmlformats.org/markup-compatibility/2006" xmlns:o="urn:schemas-microsoft-com:office:office" xmlns:r="http://schemas.openxmlformats.org/officeDocument/2006/relationships" xmlns:m="http://schemas.openxmlformats.org/officeDocument/2006/math" xmlns:v="urn:schemas-microsoft-com:vml" xmlns:wp14="http://schemas.microsoft.com/office/word/2010/wordprocessingDrawing" xmlns:wp="http://schemas.openxmlformats.org/drawingml/2006/wordprocessingDrawing" xmlns:w10="urn:schemas-microsoft-com:office:word" xmlns:w="http://schemas.openxmlformats.org/wordprocessingml/2006/main" xmlns:w14="http://schemas.microsoft.com/office/word/2010/wordml" xmlns:w15="http://schemas.microsoft.com/office/word/2012/wordml" xmlns:wpg="http://schemas.microsoft.com/office/word/2010/wordprocessingGroup" xmlns:wpi="http://schemas.microsoft.com/office/word/2010/wordprocessingInk" xmlns:wne="http://schemas.microsoft.com/office/word/2006/wordml" xmlns:wps="http://schemas.microsoft.com/office/word/2010/wordprocessingShape" mc:Ignorable="w14 w15 wp14">
+<w:document xmlns:wpc="http://schemas.microsoft.com/office/word/2010/wordprocessingCanvas" xmlns:cx="http://schemas.microsoft.com/office/drawing/2014/chartex" xmlns:cx1="http://schemas.microsoft.com/office/drawing/2015/9/8/chartex" xmlns:cx2="http://schemas.microsoft.com/office/drawing/2015/10/21/chartex" xmlns:cx3="http://schemas.microsoft.com/office/drawing/2016/5/9/chartex" xmlns:cx4="http://schemas.microsoft.com/office/drawing/2016/5/10/chartex" xmlns:cx5="http://schemas.microsoft.com/office/drawing/2016/5/11/chartex" xmlns:cx6="http://schemas.microsoft.com/office/drawing/2016/5/12/chartex" xmlns:cx7="http://schemas.microsoft.com/office/drawing/2016/5/13/chartex" xmlns:cx8="http://schemas.microsoft.com/office/drawing/2016/5/14/chartex" xmlns:mc="http://schemas.openxmlformats.org/markup-compatibility/2006" xmlns:aink="http://schemas.microsoft.com/office/drawing/2016/ink" xmlns:am3d="http://schemas.microsoft.com/office/drawing/2017/model3d" xmlns:o="urn:schemas-microsoft-com:office:office" xmlns:r="http://schemas.openxmlformats.org/officeDocument/2006/relationships" xmlns:m="http://schemas.openxmlformats.org/officeDocument/2006/math" xmlns:v="urn:schemas-microsoft-com:vml" xmlns:wp14="http://schemas.microsoft.com/office/word/2010/wordprocessingDrawing" xmlns:wp="http://schemas.openxmlformats.org/drawingml/2006/wordprocessingDrawing" xmlns:w10="urn:schemas-microsoft-com:office:word" xmlns:w="http://schemas.openxmlformats.org/wordprocessingml/2006/main" xmlns:w14="http://schemas.microsoft.com/office/word/2010/wordml" xmlns:w15="http://schemas.microsoft.com/office/word/2012/wordml" xmlns:w16cid="http://schemas.microsoft.com/office/word/2016/wordml/cid" xmlns:w16se="http://schemas.microsoft.com/office/word/2015/wordml/symex" xmlns:wpg="http://schemas.microsoft.com/office/word/2010/wordprocessingGroup" xmlns:wpi="http://schemas.microsoft.com/office/word/2010/wordprocessingInk" xmlns:wne="http://schemas.microsoft.com/office/word/2006/wordml" xmlns:wps="http://schemas.microsoft.com/office/word/2010/wordprocessingShape" mc:Ignorable="w14 w15 w16se w16cid wp14">
   <w:body>
     <w:p>
       <w:pPr>
         <w:jc w:val="center"/>
         <w:rPr>
+          <w:rFonts w:ascii="微软雅黑" w:eastAsia="微软雅黑" w:hAnsi="微软雅黑"/>
+          <w:b/>
+        </w:rPr>
+      </w:pPr>
+      <w:r>
+        <w:rPr>
           <w:rFonts w:ascii="微软雅黑" w:eastAsia="微软雅黑" w:hAnsi="微软雅黑" w:hint="eastAsia"/>
           <w:b/>
         </w:rPr>
-      </w:pPr>
-      <w:r>
-        <w:rPr>
-          <w:rFonts w:ascii="微软雅黑" w:eastAsia="微软雅黑" w:hAnsi="微软雅黑" w:hint="eastAsia"/>
-          <w:b/>
-        </w:rPr>
         <w:t>Android UI布局优化</w:t>
       </w:r>
     </w:p>
@@ -28,12 +28,16 @@
     <w:p>
       <w:pPr>
         <w:rPr>
+          <w:rFonts w:ascii="微软雅黑" w:eastAsia="微软雅黑" w:hAnsi="微软雅黑"/>
+          <w:sz w:val="21"/>
+          <w:szCs w:val="21"/>
+        </w:rPr>
+      </w:pPr>
+      <w:r>
+        <w:rPr>
           <w:rFonts w:ascii="微软雅黑" w:eastAsia="微软雅黑" w:hAnsi="微软雅黑" w:hint="eastAsia"/>
-        </w:rPr>
-      </w:pPr>
-      <w:r>
-        <w:rPr>
-          <w:rFonts w:ascii="微软雅黑" w:eastAsia="微软雅黑" w:hAnsi="微软雅黑" w:hint="eastAsia"/>
+          <w:sz w:val="21"/>
+          <w:szCs w:val="21"/>
         </w:rPr>
         <w:t>参考：http://www.jianshu.com/p/2cc6d5842986</w:t>
       </w:r>
@@ -42,11 +46,15 @@
       <w:pPr>
         <w:rPr>
           <w:rFonts w:ascii="微软雅黑" w:eastAsia="微软雅黑" w:hAnsi="微软雅黑"/>
-        </w:rPr>
-      </w:pPr>
-      <w:r>
-        <w:rPr>
-          <w:rFonts w:ascii="微软雅黑" w:eastAsia="微软雅黑" w:hAnsi="微软雅黑"/>
+          <w:sz w:val="21"/>
+          <w:szCs w:val="21"/>
+        </w:rPr>
+      </w:pPr>
+      <w:r>
+        <w:rPr>
+          <w:rFonts w:ascii="微软雅黑" w:eastAsia="微软雅黑" w:hAnsi="微软雅黑"/>
+          <w:sz w:val="21"/>
+          <w:szCs w:val="21"/>
         </w:rPr>
         <w:tab/>
         <w:t>http://blog.csdn.net/harvic880925/article/details/45155965</w:t>
@@ -56,11 +64,15 @@
       <w:pPr>
         <w:rPr>
           <w:rFonts w:ascii="微软雅黑" w:eastAsia="微软雅黑" w:hAnsi="微软雅黑"/>
-        </w:rPr>
-      </w:pPr>
-      <w:r>
-        <w:rPr>
-          <w:rFonts w:ascii="微软雅黑" w:eastAsia="微软雅黑" w:hAnsi="微软雅黑"/>
+          <w:sz w:val="21"/>
+          <w:szCs w:val="21"/>
+        </w:rPr>
+      </w:pPr>
+      <w:r>
+        <w:rPr>
+          <w:rFonts w:ascii="微软雅黑" w:eastAsia="微软雅黑" w:hAnsi="微软雅黑"/>
+          <w:sz w:val="21"/>
+          <w:szCs w:val="21"/>
         </w:rPr>
         <w:tab/>
         <w:t>http://blog.csdn.net/lmj623565791/article/details/45556391</w:t>
@@ -70,6 +82,8 @@
       <w:pPr>
         <w:rPr>
           <w:rFonts w:ascii="微软雅黑" w:eastAsia="微软雅黑" w:hAnsi="微软雅黑"/>
+          <w:sz w:val="21"/>
+          <w:szCs w:val="21"/>
         </w:rPr>
       </w:pPr>
     </w:p>
@@ -83,11 +97,15 @@
         <w:ind w:firstLineChars="0"/>
         <w:rPr>
           <w:rFonts w:ascii="微软雅黑" w:eastAsia="微软雅黑" w:hAnsi="微软雅黑"/>
-        </w:rPr>
-      </w:pPr>
-      <w:r>
-        <w:rPr>
-          <w:rFonts w:ascii="微软雅黑" w:eastAsia="微软雅黑" w:hAnsi="微软雅黑"/>
+          <w:sz w:val="21"/>
+          <w:szCs w:val="21"/>
+        </w:rPr>
+      </w:pPr>
+      <w:r>
+        <w:rPr>
+          <w:rFonts w:ascii="微软雅黑" w:eastAsia="微软雅黑" w:hAnsi="微软雅黑"/>
+          <w:sz w:val="21"/>
+          <w:szCs w:val="21"/>
         </w:rPr>
         <w:t>&lt;include /&gt;</w:t>
       </w:r>
@@ -102,11 +120,15 @@
         <w:ind w:firstLineChars="0"/>
         <w:rPr>
           <w:rFonts w:ascii="微软雅黑" w:eastAsia="微软雅黑" w:hAnsi="微软雅黑"/>
-        </w:rPr>
-      </w:pPr>
-      <w:r>
-        <w:rPr>
-          <w:rFonts w:ascii="微软雅黑" w:eastAsia="微软雅黑" w:hAnsi="微软雅黑"/>
+          <w:sz w:val="21"/>
+          <w:szCs w:val="21"/>
+        </w:rPr>
+      </w:pPr>
+      <w:r>
+        <w:rPr>
+          <w:rFonts w:ascii="微软雅黑" w:eastAsia="微软雅黑" w:hAnsi="微软雅黑"/>
+          <w:sz w:val="21"/>
+          <w:szCs w:val="21"/>
         </w:rPr>
         <w:t>&lt;merge /&gt;</w:t>
       </w:r>
@@ -121,16 +143,583 @@
         <w:ind w:firstLineChars="0"/>
         <w:rPr>
           <w:rFonts w:ascii="微软雅黑" w:eastAsia="微软雅黑" w:hAnsi="微软雅黑"/>
-        </w:rPr>
-      </w:pPr>
+          <w:sz w:val="21"/>
+          <w:szCs w:val="21"/>
+        </w:rPr>
+      </w:pPr>
+      <w:r>
+        <w:rPr>
+          <w:rFonts w:ascii="微软雅黑" w:eastAsia="微软雅黑" w:hAnsi="微软雅黑"/>
+          <w:sz w:val="21"/>
+          <w:szCs w:val="21"/>
+        </w:rPr>
+        <w:t>&lt;</w:t>
+      </w:r>
+      <w:proofErr w:type="spellStart"/>
+      <w:r>
+        <w:rPr>
+          <w:rFonts w:ascii="微软雅黑" w:eastAsia="微软雅黑" w:hAnsi="微软雅黑"/>
+          <w:sz w:val="21"/>
+          <w:szCs w:val="21"/>
+        </w:rPr>
+        <w:t>ViewStub</w:t>
+      </w:r>
+      <w:proofErr w:type="spellEnd"/>
+      <w:r>
+        <w:rPr>
+          <w:rFonts w:ascii="微软雅黑" w:eastAsia="微软雅黑" w:hAnsi="微软雅黑"/>
+          <w:sz w:val="21"/>
+          <w:szCs w:val="21"/>
+        </w:rPr>
+        <w:t xml:space="preserve"> /&gt;</w:t>
+      </w:r>
+    </w:p>
+    <w:p>
+      <w:pPr>
+        <w:pStyle w:val="a3"/>
+        <w:numPr>
+          <w:ilvl w:val="0"/>
+          <w:numId w:val="1"/>
+        </w:numPr>
+        <w:ind w:firstLineChars="0"/>
+        <w:rPr>
+          <w:rFonts w:ascii="微软雅黑" w:eastAsia="微软雅黑" w:hAnsi="微软雅黑"/>
+          <w:sz w:val="21"/>
+          <w:szCs w:val="21"/>
+        </w:rPr>
+      </w:pPr>
+      <w:r>
+        <w:rPr>
+          <w:rFonts w:ascii="微软雅黑" w:eastAsia="微软雅黑" w:hAnsi="微软雅黑"/>
+          <w:bCs/>
+          <w:iCs/>
+          <w:sz w:val="21"/>
+          <w:szCs w:val="21"/>
+        </w:rPr>
+        <w:t>合</w:t>
+      </w:r>
+      <w:r>
+        <w:rPr>
+          <w:rFonts w:ascii="微软雅黑" w:eastAsia="微软雅黑" w:hAnsi="微软雅黑"/>
+          <w:iCs/>
+          <w:sz w:val="21"/>
+          <w:szCs w:val="21"/>
+        </w:rPr>
+        <w:t>理选择控件容器</w:t>
+      </w:r>
+    </w:p>
+    <w:p>
+      <w:pPr>
+        <w:pStyle w:val="a3"/>
+        <w:numPr>
+          <w:ilvl w:val="0"/>
+          <w:numId w:val="2"/>
+        </w:numPr>
+        <w:ind w:firstLineChars="0"/>
+        <w:rPr>
+          <w:rFonts w:ascii="微软雅黑" w:eastAsia="微软雅黑" w:hAnsi="微软雅黑"/>
+          <w:sz w:val="21"/>
+          <w:szCs w:val="21"/>
+        </w:rPr>
+      </w:pPr>
+      <w:proofErr w:type="spellStart"/>
+      <w:r>
+        <w:rPr>
+          <w:rFonts w:ascii="微软雅黑" w:eastAsia="微软雅黑" w:hAnsi="微软雅黑"/>
+          <w:iCs/>
+          <w:sz w:val="21"/>
+          <w:szCs w:val="21"/>
+        </w:rPr>
+        <w:t>LinearLayout</w:t>
+      </w:r>
+      <w:proofErr w:type="spellEnd"/>
+      <w:r>
+        <w:rPr>
+          <w:rFonts w:ascii="微软雅黑" w:eastAsia="微软雅黑" w:hAnsi="微软雅黑"/>
+          <w:iCs/>
+          <w:sz w:val="21"/>
+          <w:szCs w:val="21"/>
+        </w:rPr>
+        <w:t>易用，效率高，表达能力有限</w:t>
+      </w:r>
+      <w:r>
+        <w:rPr>
+          <w:rFonts w:ascii="微软雅黑" w:eastAsia="微软雅黑" w:hAnsi="微软雅黑" w:hint="eastAsia"/>
+          <w:iCs/>
+          <w:sz w:val="21"/>
+          <w:szCs w:val="21"/>
+        </w:rPr>
+        <w:t>；</w:t>
+      </w:r>
+      <w:r>
+        <w:rPr>
+          <w:rFonts w:ascii="微软雅黑" w:eastAsia="微软雅黑" w:hAnsi="微软雅黑"/>
+          <w:sz w:val="21"/>
+          <w:szCs w:val="21"/>
+        </w:rPr>
+        <w:t>只能描述一个方向上连续排列的控件，容易导致布局嵌套太深，不符合布局扁平化的设计原理</w:t>
+      </w:r>
+      <w:r>
+        <w:rPr>
+          <w:rFonts w:ascii="微软雅黑" w:eastAsia="微软雅黑" w:hAnsi="微软雅黑"/>
+          <w:iCs/>
+          <w:sz w:val="21"/>
+          <w:szCs w:val="21"/>
+        </w:rPr>
+        <w:t>。</w:t>
+      </w:r>
+    </w:p>
+    <w:p>
+      <w:pPr>
+        <w:pStyle w:val="a3"/>
+        <w:numPr>
+          <w:ilvl w:val="0"/>
+          <w:numId w:val="2"/>
+        </w:numPr>
+        <w:ind w:firstLineChars="0"/>
+        <w:rPr>
+          <w:rFonts w:ascii="微软雅黑" w:eastAsia="微软雅黑" w:hAnsi="微软雅黑"/>
+          <w:sz w:val="21"/>
+          <w:szCs w:val="21"/>
+        </w:rPr>
+      </w:pPr>
+      <w:proofErr w:type="spellStart"/>
+      <w:r>
+        <w:rPr>
+          <w:rFonts w:ascii="微软雅黑" w:eastAsia="微软雅黑" w:hAnsi="微软雅黑"/>
+          <w:iCs/>
+          <w:sz w:val="21"/>
+          <w:szCs w:val="21"/>
+        </w:rPr>
+        <w:t>RelativeLayout</w:t>
+      </w:r>
+      <w:proofErr w:type="spellEnd"/>
+      <w:r>
+        <w:rPr>
+          <w:rFonts w:ascii="微软雅黑" w:eastAsia="微软雅黑" w:hAnsi="微软雅黑"/>
+          <w:iCs/>
+          <w:sz w:val="21"/>
+          <w:szCs w:val="21"/>
+        </w:rPr>
+        <w:t>复杂，表达能力强，但是效率稍逊</w:t>
+      </w:r>
+      <w:r>
+        <w:rPr>
+          <w:rFonts w:ascii="微软雅黑" w:eastAsia="微软雅黑" w:hAnsi="微软雅黑" w:hint="eastAsia"/>
+          <w:iCs/>
+          <w:sz w:val="21"/>
+          <w:szCs w:val="21"/>
+        </w:rPr>
+        <w:t>；</w:t>
+      </w:r>
+      <w:proofErr w:type="spellStart"/>
+      <w:r>
+        <w:rPr>
+          <w:rFonts w:ascii="微软雅黑" w:eastAsia="微软雅黑" w:hAnsi="微软雅黑"/>
+          <w:sz w:val="21"/>
+          <w:szCs w:val="21"/>
+        </w:rPr>
+        <w:t>RelativeLayout</w:t>
+      </w:r>
+      <w:proofErr w:type="spellEnd"/>
+      <w:r>
+        <w:rPr>
+          <w:rFonts w:ascii="微软雅黑" w:eastAsia="微软雅黑" w:hAnsi="微软雅黑"/>
+          <w:sz w:val="21"/>
+          <w:szCs w:val="21"/>
+        </w:rPr>
+        <w:t>主要在</w:t>
+      </w:r>
+      <w:proofErr w:type="spellStart"/>
+      <w:r>
+        <w:rPr>
+          <w:rFonts w:ascii="微软雅黑" w:eastAsia="微软雅黑" w:hAnsi="微软雅黑"/>
+          <w:sz w:val="21"/>
+          <w:szCs w:val="21"/>
+        </w:rPr>
+        <w:t>onMeasure</w:t>
+      </w:r>
+      <w:proofErr w:type="spellEnd"/>
+      <w:r>
+        <w:rPr>
+          <w:rFonts w:ascii="微软雅黑" w:eastAsia="微软雅黑" w:hAnsi="微软雅黑"/>
+          <w:sz w:val="21"/>
+          <w:szCs w:val="21"/>
+        </w:rPr>
+        <w:t>和</w:t>
+      </w:r>
+      <w:proofErr w:type="spellStart"/>
+      <w:r>
+        <w:rPr>
+          <w:rFonts w:ascii="微软雅黑" w:eastAsia="微软雅黑" w:hAnsi="微软雅黑"/>
+          <w:sz w:val="21"/>
+          <w:szCs w:val="21"/>
+        </w:rPr>
+        <w:t>onLayout</w:t>
+      </w:r>
+      <w:proofErr w:type="spellEnd"/>
+      <w:r>
+        <w:rPr>
+          <w:rFonts w:ascii="微软雅黑" w:eastAsia="微软雅黑" w:hAnsi="微软雅黑"/>
+          <w:sz w:val="21"/>
+          <w:szCs w:val="21"/>
+        </w:rPr>
+        <w:t>阶段会耗费更多时间</w:t>
+      </w:r>
+      <w:r>
+        <w:rPr>
+          <w:rFonts w:ascii="微软雅黑" w:eastAsia="微软雅黑" w:hAnsi="微软雅黑" w:hint="eastAsia"/>
+          <w:iCs/>
+          <w:sz w:val="21"/>
+          <w:szCs w:val="21"/>
+        </w:rPr>
+        <w:t>。</w:t>
+      </w:r>
+    </w:p>
+    <w:p>
+      <w:pPr>
+        <w:pStyle w:val="a3"/>
+        <w:numPr>
+          <w:ilvl w:val="0"/>
+          <w:numId w:val="1"/>
+        </w:numPr>
+        <w:ind w:firstLineChars="0"/>
+        <w:rPr>
+          <w:rFonts w:ascii="微软雅黑" w:eastAsia="微软雅黑" w:hAnsi="微软雅黑"/>
+          <w:sz w:val="21"/>
+          <w:szCs w:val="21"/>
+        </w:rPr>
+      </w:pPr>
+      <w:r>
+        <w:rPr>
+          <w:rStyle w:val="a4"/>
+          <w:rFonts w:ascii="Apple Color Emoji" w:hAnsi="Apple Color Emoji"/>
+          <w:color w:val="404040"/>
+          <w:shd w:val="clear" w:color="auto" w:fill="FFFFFF"/>
+        </w:rPr>
+        <w:t>去掉</w:t>
+      </w:r>
+      <w:r>
+        <w:rPr>
+          <w:rStyle w:val="a4"/>
+          <w:rFonts w:ascii="Apple Color Emoji" w:hAnsi="Apple Color Emoji"/>
+          <w:color w:val="404040"/>
+          <w:shd w:val="clear" w:color="auto" w:fill="FFFFFF"/>
+        </w:rPr>
+        <w:t>window</w:t>
+      </w:r>
+      <w:r>
+        <w:rPr>
+          <w:rStyle w:val="a4"/>
+          <w:rFonts w:ascii="Apple Color Emoji" w:hAnsi="Apple Color Emoji"/>
+          <w:color w:val="404040"/>
+          <w:shd w:val="clear" w:color="auto" w:fill="FFFFFF"/>
+        </w:rPr>
+        <w:t>的默认背景</w:t>
+      </w:r>
+      <w:r>
+        <w:rPr>
+          <w:rStyle w:val="a4"/>
+          <w:rFonts w:ascii="Cambria" w:hAnsi="Cambria" w:cs="Cambria" w:hint="eastAsia"/>
+          <w:color w:val="404040"/>
+          <w:shd w:val="clear" w:color="auto" w:fill="FFFFFF"/>
+        </w:rPr>
+        <w:t>和其他不必要的背景</w:t>
+      </w:r>
+    </w:p>
+    <w:p>
+      <w:pPr>
+        <w:pStyle w:val="a3"/>
+        <w:numPr>
+          <w:ilvl w:val="0"/>
+          <w:numId w:val="1"/>
+        </w:numPr>
+        <w:ind w:firstLineChars="0"/>
+        <w:rPr>
+          <w:rFonts w:ascii="微软雅黑" w:eastAsia="微软雅黑" w:hAnsi="微软雅黑"/>
+          <w:sz w:val="21"/>
+          <w:szCs w:val="21"/>
+        </w:rPr>
+      </w:pPr>
+      <w:proofErr w:type="spellStart"/>
+      <w:r>
+        <w:rPr>
+          <w:rFonts w:ascii="微软雅黑" w:eastAsia="微软雅黑" w:hAnsi="微软雅黑"/>
+          <w:bCs/>
+          <w:sz w:val="21"/>
+          <w:szCs w:val="21"/>
+        </w:rPr>
+        <w:t>ClipRect</w:t>
+      </w:r>
+      <w:proofErr w:type="spellEnd"/>
+      <w:r>
+        <w:rPr>
+          <w:rFonts w:ascii="微软雅黑" w:eastAsia="微软雅黑" w:hAnsi="微软雅黑"/>
+          <w:bCs/>
+          <w:sz w:val="21"/>
+          <w:szCs w:val="21"/>
+        </w:rPr>
+        <w:t xml:space="preserve"> &amp; </w:t>
+      </w:r>
+      <w:proofErr w:type="spellStart"/>
+      <w:r>
+        <w:rPr>
+          <w:rFonts w:ascii="微软雅黑" w:eastAsia="微软雅黑" w:hAnsi="微软雅黑"/>
+          <w:bCs/>
+          <w:sz w:val="21"/>
+          <w:szCs w:val="21"/>
+        </w:rPr>
+        <w:t>QuickReject</w:t>
+      </w:r>
+      <w:proofErr w:type="spellEnd"/>
+      <w:r>
+        <w:rPr>
+          <w:rFonts w:ascii="微软雅黑" w:eastAsia="微软雅黑" w:hAnsi="微软雅黑" w:hint="eastAsia"/>
+          <w:bCs/>
+          <w:sz w:val="21"/>
+          <w:szCs w:val="21"/>
+        </w:rPr>
+        <w:t>：</w:t>
+      </w:r>
+    </w:p>
+    <w:p>
+      <w:pPr>
+        <w:pStyle w:val="a3"/>
+        <w:numPr>
+          <w:ilvl w:val="0"/>
+          <w:numId w:val="3"/>
+        </w:numPr>
+        <w:ind w:firstLineChars="0"/>
+        <w:rPr>
+          <w:rFonts w:ascii="微软雅黑" w:eastAsia="微软雅黑" w:hAnsi="微软雅黑"/>
+          <w:sz w:val="21"/>
+          <w:szCs w:val="21"/>
+        </w:rPr>
+      </w:pPr>
+      <w:r>
+        <w:rPr>
+          <w:rFonts w:ascii="微软雅黑" w:eastAsia="微软雅黑" w:hAnsi="微软雅黑" w:hint="eastAsia"/>
+          <w:sz w:val="21"/>
+          <w:szCs w:val="21"/>
+        </w:rPr>
+        <w:t>自定义view的</w:t>
+      </w:r>
+      <w:proofErr w:type="spellStart"/>
+      <w:r>
+        <w:rPr>
+          <w:rFonts w:ascii="微软雅黑" w:eastAsia="微软雅黑" w:hAnsi="微软雅黑" w:hint="eastAsia"/>
+          <w:sz w:val="21"/>
+          <w:szCs w:val="21"/>
+        </w:rPr>
+        <w:t>on</w:t>
+      </w:r>
+      <w:r>
+        <w:rPr>
+          <w:rFonts w:ascii="微软雅黑" w:eastAsia="微软雅黑" w:hAnsi="微软雅黑"/>
+          <w:sz w:val="21"/>
+          <w:szCs w:val="21"/>
+        </w:rPr>
+        <w:t>Draw</w:t>
+      </w:r>
+      <w:proofErr w:type="spellEnd"/>
+      <w:r>
+        <w:rPr>
+          <w:rFonts w:ascii="微软雅黑" w:eastAsia="微软雅黑" w:hAnsi="微软雅黑"/>
+          <w:sz w:val="21"/>
+          <w:szCs w:val="21"/>
+        </w:rPr>
+        <w:t>()</w:t>
+      </w:r>
+      <w:r>
+        <w:rPr>
+          <w:rFonts w:ascii="微软雅黑" w:eastAsia="微软雅黑" w:hAnsi="微软雅黑" w:hint="eastAsia"/>
+          <w:sz w:val="21"/>
+          <w:szCs w:val="21"/>
+        </w:rPr>
+        <w:t>方法，通过</w:t>
+      </w:r>
+      <w:proofErr w:type="spellStart"/>
+      <w:r>
+        <w:rPr>
+          <w:rFonts w:ascii="微软雅黑" w:eastAsia="微软雅黑" w:hAnsi="微软雅黑"/>
+          <w:sz w:val="21"/>
+          <w:szCs w:val="21"/>
+        </w:rPr>
+        <w:t>canvas.clipRect</w:t>
+      </w:r>
+      <w:proofErr w:type="spellEnd"/>
+      <w:r>
+        <w:rPr>
+          <w:rFonts w:ascii="微软雅黑" w:eastAsia="微软雅黑" w:hAnsi="微软雅黑"/>
+          <w:sz w:val="21"/>
+          <w:szCs w:val="21"/>
+        </w:rPr>
+        <w:t>()来帮助系统识别那些可见的区域</w:t>
+      </w:r>
+      <w:r>
+        <w:rPr>
+          <w:rFonts w:ascii="微软雅黑" w:eastAsia="微软雅黑" w:hAnsi="微软雅黑" w:hint="eastAsia"/>
+          <w:sz w:val="21"/>
+          <w:szCs w:val="21"/>
+        </w:rPr>
+        <w:t>，</w:t>
+      </w:r>
+      <w:r>
+        <w:rPr>
+          <w:rFonts w:ascii="微软雅黑" w:eastAsia="微软雅黑" w:hAnsi="微软雅黑"/>
+          <w:sz w:val="21"/>
+          <w:szCs w:val="21"/>
+        </w:rPr>
+        <w:t>只有在这个区域内才会被绘制，其他的区域会被忽视。</w:t>
+      </w:r>
+    </w:p>
+    <w:p>
+      <w:pPr>
+        <w:pStyle w:val="a3"/>
+        <w:numPr>
+          <w:ilvl w:val="0"/>
+          <w:numId w:val="3"/>
+        </w:numPr>
+        <w:ind w:firstLineChars="0"/>
+        <w:rPr>
+          <w:rFonts w:ascii="微软雅黑" w:eastAsia="微软雅黑" w:hAnsi="微软雅黑" w:hint="eastAsia"/>
+          <w:sz w:val="21"/>
+          <w:szCs w:val="21"/>
+        </w:rPr>
+      </w:pPr>
+      <w:r>
+        <w:rPr>
+          <w:rFonts w:ascii="微软雅黑" w:eastAsia="微软雅黑" w:hAnsi="微软雅黑" w:hint="eastAsia"/>
+          <w:sz w:val="21"/>
+          <w:szCs w:val="21"/>
+        </w:rPr>
+        <w:t>自定义view的</w:t>
+      </w:r>
+      <w:proofErr w:type="spellStart"/>
+      <w:r>
+        <w:rPr>
+          <w:rFonts w:ascii="微软雅黑" w:eastAsia="微软雅黑" w:hAnsi="微软雅黑" w:hint="eastAsia"/>
+          <w:sz w:val="21"/>
+          <w:szCs w:val="21"/>
+        </w:rPr>
+        <w:t>on</w:t>
+      </w:r>
+      <w:r>
+        <w:rPr>
+          <w:rFonts w:ascii="微软雅黑" w:eastAsia="微软雅黑" w:hAnsi="微软雅黑"/>
+          <w:sz w:val="21"/>
+          <w:szCs w:val="21"/>
+        </w:rPr>
+        <w:t>Draw</w:t>
+      </w:r>
+      <w:proofErr w:type="spellEnd"/>
+      <w:r>
+        <w:rPr>
+          <w:rFonts w:ascii="微软雅黑" w:eastAsia="微软雅黑" w:hAnsi="微软雅黑"/>
+          <w:sz w:val="21"/>
+          <w:szCs w:val="21"/>
+        </w:rPr>
+        <w:t>()</w:t>
+      </w:r>
+      <w:r>
+        <w:rPr>
+          <w:rFonts w:ascii="微软雅黑" w:eastAsia="微软雅黑" w:hAnsi="微软雅黑" w:hint="eastAsia"/>
+          <w:sz w:val="21"/>
+          <w:szCs w:val="21"/>
+        </w:rPr>
+        <w:t>方法，</w:t>
+      </w:r>
+      <w:r>
+        <w:rPr>
+          <w:rFonts w:ascii="微软雅黑" w:eastAsia="微软雅黑" w:hAnsi="微软雅黑"/>
+          <w:sz w:val="21"/>
+          <w:szCs w:val="21"/>
+        </w:rPr>
+        <w:t>还可使用</w:t>
+      </w:r>
+      <w:proofErr w:type="spellStart"/>
+      <w:r>
+        <w:rPr>
+          <w:rFonts w:ascii="微软雅黑" w:eastAsia="微软雅黑" w:hAnsi="微软雅黑"/>
+          <w:sz w:val="21"/>
+          <w:szCs w:val="21"/>
+        </w:rPr>
+        <w:t>canvas.quickreject</w:t>
+      </w:r>
+      <w:proofErr w:type="spellEnd"/>
+      <w:r>
+        <w:rPr>
+          <w:rFonts w:ascii="微软雅黑" w:eastAsia="微软雅黑" w:hAnsi="微软雅黑"/>
+          <w:sz w:val="21"/>
+          <w:szCs w:val="21"/>
+        </w:rPr>
+        <w:t>()来判断</w:t>
+      </w:r>
+      <w:r>
+        <w:rPr>
+          <w:rFonts w:ascii="微软雅黑" w:eastAsia="微软雅黑" w:hAnsi="微软雅黑"/>
+          <w:sz w:val="21"/>
+          <w:szCs w:val="21"/>
+        </w:rPr>
+        <w:t>指定区域是否在裁剪范围外，</w:t>
+      </w:r>
+      <w:r>
+        <w:rPr>
+          <w:rFonts w:ascii="微软雅黑" w:eastAsia="微软雅黑" w:hAnsi="微软雅黑" w:hint="eastAsia"/>
+          <w:sz w:val="21"/>
+          <w:szCs w:val="21"/>
+        </w:rPr>
+        <w:t>若</w:t>
+      </w:r>
+      <w:r>
+        <w:rPr>
+          <w:rFonts w:ascii="微软雅黑" w:eastAsia="微软雅黑" w:hAnsi="微软雅黑"/>
+          <w:sz w:val="21"/>
+          <w:szCs w:val="21"/>
+        </w:rPr>
+        <w:t>要绘制的元素</w:t>
+      </w:r>
+      <w:r>
+        <w:rPr>
+          <w:rFonts w:ascii="微软雅黑" w:eastAsia="微软雅黑" w:hAnsi="微软雅黑" w:hint="eastAsia"/>
+          <w:sz w:val="21"/>
+          <w:szCs w:val="21"/>
+        </w:rPr>
+        <w:t>在</w:t>
+      </w:r>
+      <w:r>
+        <w:rPr>
+          <w:rFonts w:ascii="微软雅黑" w:eastAsia="微软雅黑" w:hAnsi="微软雅黑"/>
+          <w:sz w:val="21"/>
+          <w:szCs w:val="21"/>
+        </w:rPr>
+        <w:t>裁剪范围外，就可直接跳过绘制步骤</w:t>
+      </w:r>
+      <w:r>
+        <w:rPr>
+          <w:rFonts w:ascii="微软雅黑" w:eastAsia="微软雅黑" w:hAnsi="微软雅黑" w:hint="eastAsia"/>
+          <w:sz w:val="21"/>
+          <w:szCs w:val="21"/>
+        </w:rPr>
+        <w:t>。</w:t>
+      </w:r>
       <w:bookmarkStart w:id="0" w:name="_GoBack"/>
       <w:bookmarkEnd w:id="0"/>
-      <w:r>
-        <w:rPr>
-          <w:rFonts w:ascii="微软雅黑" w:eastAsia="微软雅黑" w:hAnsi="微软雅黑"/>
-        </w:rPr>
-        <w:t>&lt;ViewStub /&gt;</w:t>
-      </w:r>
+    </w:p>
+    <w:p>
+      <w:pPr>
+        <w:pStyle w:val="a3"/>
+        <w:numPr>
+          <w:ilvl w:val="0"/>
+          <w:numId w:val="1"/>
+        </w:numPr>
+        <w:ind w:firstLineChars="0"/>
+        <w:rPr>
+          <w:rFonts w:ascii="微软雅黑" w:eastAsia="微软雅黑" w:hAnsi="微软雅黑"/>
+          <w:sz w:val="21"/>
+          <w:szCs w:val="21"/>
+        </w:rPr>
+      </w:pPr>
     </w:p>
     <w:sectPr>
       <w:pgSz w:w="11906" w:h="16838"/>
@@ -143,8 +732,8 @@
 </file>
 
 <file path=word/numbering.xml><?xml version="1.0" encoding="utf-8"?>
-<w:numbering xmlns:wpc="http://schemas.microsoft.com/office/word/2010/wordprocessingCanvas" xmlns:mc="http://schemas.openxmlformats.org/markup-compatibility/2006" xmlns:o="urn:schemas-microsoft-com:office:office" xmlns:r="http://schemas.openxmlformats.org/officeDocument/2006/relationships" xmlns:m="http://schemas.openxmlformats.org/officeDocument/2006/math" xmlns:v="urn:schemas-microsoft-com:vml" xmlns:wp14="http://schemas.microsoft.com/office/word/2010/wordprocessingDrawing" xmlns:wp="http://schemas.openxmlformats.org/drawingml/2006/wordprocessingDrawing" xmlns:w10="urn:schemas-microsoft-com:office:word" xmlns:w="http://schemas.openxmlformats.org/wordprocessingml/2006/main" xmlns:w14="http://schemas.microsoft.com/office/word/2010/wordml" xmlns:w15="http://schemas.microsoft.com/office/word/2012/wordml" xmlns:wpg="http://schemas.microsoft.com/office/word/2010/wordprocessingGroup" xmlns:wpi="http://schemas.microsoft.com/office/word/2010/wordprocessingInk" xmlns:wne="http://schemas.microsoft.com/office/word/2006/wordml" xmlns:wps="http://schemas.microsoft.com/office/word/2010/wordprocessingShape" mc:Ignorable="w14 w15 wp14">
-  <w:abstractNum w:abstractNumId="0">
+<w:numbering xmlns:wpc="http://schemas.microsoft.com/office/word/2010/wordprocessingCanvas" xmlns:cx="http://schemas.microsoft.com/office/drawing/2014/chartex" xmlns:cx1="http://schemas.microsoft.com/office/drawing/2015/9/8/chartex" xmlns:cx2="http://schemas.microsoft.com/office/drawing/2015/10/21/chartex" xmlns:cx3="http://schemas.microsoft.com/office/drawing/2016/5/9/chartex" xmlns:cx4="http://schemas.microsoft.com/office/drawing/2016/5/10/chartex" xmlns:cx5="http://schemas.microsoft.com/office/drawing/2016/5/11/chartex" xmlns:cx6="http://schemas.microsoft.com/office/drawing/2016/5/12/chartex" xmlns:cx7="http://schemas.microsoft.com/office/drawing/2016/5/13/chartex" xmlns:cx8="http://schemas.microsoft.com/office/drawing/2016/5/14/chartex" xmlns:mc="http://schemas.openxmlformats.org/markup-compatibility/2006" xmlns:aink="http://schemas.microsoft.com/office/drawing/2016/ink" xmlns:am3d="http://schemas.microsoft.com/office/drawing/2017/model3d" xmlns:o="urn:schemas-microsoft-com:office:office" xmlns:r="http://schemas.openxmlformats.org/officeDocument/2006/relationships" xmlns:m="http://schemas.openxmlformats.org/officeDocument/2006/math" xmlns:v="urn:schemas-microsoft-com:vml" xmlns:wp14="http://schemas.microsoft.com/office/word/2010/wordprocessingDrawing" xmlns:wp="http://schemas.openxmlformats.org/drawingml/2006/wordprocessingDrawing" xmlns:w10="urn:schemas-microsoft-com:office:word" xmlns:w="http://schemas.openxmlformats.org/wordprocessingml/2006/main" xmlns:w14="http://schemas.microsoft.com/office/word/2010/wordml" xmlns:w15="http://schemas.microsoft.com/office/word/2012/wordml" xmlns:w16cid="http://schemas.microsoft.com/office/word/2016/wordml/cid" xmlns:w16se="http://schemas.microsoft.com/office/word/2015/wordml/symex" xmlns:wpg="http://schemas.microsoft.com/office/word/2010/wordprocessingGroup" xmlns:wpi="http://schemas.microsoft.com/office/word/2010/wordprocessingInk" xmlns:wne="http://schemas.microsoft.com/office/word/2006/wordml" xmlns:wps="http://schemas.microsoft.com/office/word/2010/wordprocessingShape" mc:Ignorable="w14 w15 w16se w16cid wp14">
+  <w:abstractNum w:abstractNumId="0" w15:restartNumberingAfterBreak="0">
     <w:nsid w:val="11504FAA"/>
     <w:multiLevelType w:val="hybridMultilevel"/>
     <w:tmpl w:val="6B5620C8"/>
@@ -230,14 +819,192 @@
       </w:pPr>
     </w:lvl>
   </w:abstractNum>
+  <w:abstractNum w:abstractNumId="1" w15:restartNumberingAfterBreak="0">
+    <w:nsid w:val="27F647D5"/>
+    <w:multiLevelType w:val="hybridMultilevel"/>
+    <w:tmpl w:val="F23EB552"/>
+    <w:lvl w:ilvl="0" w:tplc="04090015">
+      <w:start w:val="1"/>
+      <w:numFmt w:val="upperLetter"/>
+      <w:lvlText w:val="%1."/>
+      <w:lvlJc w:val="left"/>
+      <w:pPr>
+        <w:ind w:left="840" w:hanging="420"/>
+      </w:pPr>
+    </w:lvl>
+    <w:lvl w:ilvl="1" w:tplc="04090019" w:tentative="1">
+      <w:start w:val="1"/>
+      <w:numFmt w:val="lowerLetter"/>
+      <w:lvlText w:val="%2)"/>
+      <w:lvlJc w:val="left"/>
+      <w:pPr>
+        <w:ind w:left="1260" w:hanging="420"/>
+      </w:pPr>
+    </w:lvl>
+    <w:lvl w:ilvl="2" w:tplc="0409001B" w:tentative="1">
+      <w:start w:val="1"/>
+      <w:numFmt w:val="lowerRoman"/>
+      <w:lvlText w:val="%3."/>
+      <w:lvlJc w:val="right"/>
+      <w:pPr>
+        <w:ind w:left="1680" w:hanging="420"/>
+      </w:pPr>
+    </w:lvl>
+    <w:lvl w:ilvl="3" w:tplc="0409000F" w:tentative="1">
+      <w:start w:val="1"/>
+      <w:numFmt w:val="decimal"/>
+      <w:lvlText w:val="%4."/>
+      <w:lvlJc w:val="left"/>
+      <w:pPr>
+        <w:ind w:left="2100" w:hanging="420"/>
+      </w:pPr>
+    </w:lvl>
+    <w:lvl w:ilvl="4" w:tplc="04090019" w:tentative="1">
+      <w:start w:val="1"/>
+      <w:numFmt w:val="lowerLetter"/>
+      <w:lvlText w:val="%5)"/>
+      <w:lvlJc w:val="left"/>
+      <w:pPr>
+        <w:ind w:left="2520" w:hanging="420"/>
+      </w:pPr>
+    </w:lvl>
+    <w:lvl w:ilvl="5" w:tplc="0409001B" w:tentative="1">
+      <w:start w:val="1"/>
+      <w:numFmt w:val="lowerRoman"/>
+      <w:lvlText w:val="%6."/>
+      <w:lvlJc w:val="right"/>
+      <w:pPr>
+        <w:ind w:left="2940" w:hanging="420"/>
+      </w:pPr>
+    </w:lvl>
+    <w:lvl w:ilvl="6" w:tplc="0409000F" w:tentative="1">
+      <w:start w:val="1"/>
+      <w:numFmt w:val="decimal"/>
+      <w:lvlText w:val="%7."/>
+      <w:lvlJc w:val="left"/>
+      <w:pPr>
+        <w:ind w:left="3360" w:hanging="420"/>
+      </w:pPr>
+    </w:lvl>
+    <w:lvl w:ilvl="7" w:tplc="04090019" w:tentative="1">
+      <w:start w:val="1"/>
+      <w:numFmt w:val="lowerLetter"/>
+      <w:lvlText w:val="%8)"/>
+      <w:lvlJc w:val="left"/>
+      <w:pPr>
+        <w:ind w:left="3780" w:hanging="420"/>
+      </w:pPr>
+    </w:lvl>
+    <w:lvl w:ilvl="8" w:tplc="0409001B" w:tentative="1">
+      <w:start w:val="1"/>
+      <w:numFmt w:val="lowerRoman"/>
+      <w:lvlText w:val="%9."/>
+      <w:lvlJc w:val="right"/>
+      <w:pPr>
+        <w:ind w:left="4200" w:hanging="420"/>
+      </w:pPr>
+    </w:lvl>
+  </w:abstractNum>
+  <w:abstractNum w:abstractNumId="2" w15:restartNumberingAfterBreak="0">
+    <w:nsid w:val="7ACC292F"/>
+    <w:multiLevelType w:val="hybridMultilevel"/>
+    <w:tmpl w:val="61DCA6DA"/>
+    <w:lvl w:ilvl="0" w:tplc="04090015">
+      <w:start w:val="1"/>
+      <w:numFmt w:val="upperLetter"/>
+      <w:lvlText w:val="%1."/>
+      <w:lvlJc w:val="left"/>
+      <w:pPr>
+        <w:ind w:left="840" w:hanging="420"/>
+      </w:pPr>
+    </w:lvl>
+    <w:lvl w:ilvl="1" w:tplc="04090019" w:tentative="1">
+      <w:start w:val="1"/>
+      <w:numFmt w:val="lowerLetter"/>
+      <w:lvlText w:val="%2)"/>
+      <w:lvlJc w:val="left"/>
+      <w:pPr>
+        <w:ind w:left="1260" w:hanging="420"/>
+      </w:pPr>
+    </w:lvl>
+    <w:lvl w:ilvl="2" w:tplc="0409001B" w:tentative="1">
+      <w:start w:val="1"/>
+      <w:numFmt w:val="lowerRoman"/>
+      <w:lvlText w:val="%3."/>
+      <w:lvlJc w:val="right"/>
+      <w:pPr>
+        <w:ind w:left="1680" w:hanging="420"/>
+      </w:pPr>
+    </w:lvl>
+    <w:lvl w:ilvl="3" w:tplc="0409000F" w:tentative="1">
+      <w:start w:val="1"/>
+      <w:numFmt w:val="decimal"/>
+      <w:lvlText w:val="%4."/>
+      <w:lvlJc w:val="left"/>
+      <w:pPr>
+        <w:ind w:left="2100" w:hanging="420"/>
+      </w:pPr>
+    </w:lvl>
+    <w:lvl w:ilvl="4" w:tplc="04090019" w:tentative="1">
+      <w:start w:val="1"/>
+      <w:numFmt w:val="lowerLetter"/>
+      <w:lvlText w:val="%5)"/>
+      <w:lvlJc w:val="left"/>
+      <w:pPr>
+        <w:ind w:left="2520" w:hanging="420"/>
+      </w:pPr>
+    </w:lvl>
+    <w:lvl w:ilvl="5" w:tplc="0409001B" w:tentative="1">
+      <w:start w:val="1"/>
+      <w:numFmt w:val="lowerRoman"/>
+      <w:lvlText w:val="%6."/>
+      <w:lvlJc w:val="right"/>
+      <w:pPr>
+        <w:ind w:left="2940" w:hanging="420"/>
+      </w:pPr>
+    </w:lvl>
+    <w:lvl w:ilvl="6" w:tplc="0409000F" w:tentative="1">
+      <w:start w:val="1"/>
+      <w:numFmt w:val="decimal"/>
+      <w:lvlText w:val="%7."/>
+      <w:lvlJc w:val="left"/>
+      <w:pPr>
+        <w:ind w:left="3360" w:hanging="420"/>
+      </w:pPr>
+    </w:lvl>
+    <w:lvl w:ilvl="7" w:tplc="04090019" w:tentative="1">
+      <w:start w:val="1"/>
+      <w:numFmt w:val="lowerLetter"/>
+      <w:lvlText w:val="%8)"/>
+      <w:lvlJc w:val="left"/>
+      <w:pPr>
+        <w:ind w:left="3780" w:hanging="420"/>
+      </w:pPr>
+    </w:lvl>
+    <w:lvl w:ilvl="8" w:tplc="0409001B" w:tentative="1">
+      <w:start w:val="1"/>
+      <w:numFmt w:val="lowerRoman"/>
+      <w:lvlText w:val="%9."/>
+      <w:lvlJc w:val="right"/>
+      <w:pPr>
+        <w:ind w:left="4200" w:hanging="420"/>
+      </w:pPr>
+    </w:lvl>
+  </w:abstractNum>
   <w:num w:numId="1">
     <w:abstractNumId w:val="0"/>
+  </w:num>
+  <w:num w:numId="2">
+    <w:abstractNumId w:val="1"/>
+  </w:num>
+  <w:num w:numId="3">
+    <w:abstractNumId w:val="2"/>
   </w:num>
 </w:numbering>
 </file>
 
 <file path=word/styles.xml><?xml version="1.0" encoding="utf-8"?>
-<w:styles xmlns:mc="http://schemas.openxmlformats.org/markup-compatibility/2006" xmlns:r="http://schemas.openxmlformats.org/officeDocument/2006/relationships" xmlns:w="http://schemas.openxmlformats.org/wordprocessingml/2006/main" xmlns:w14="http://schemas.microsoft.com/office/word/2010/wordml" xmlns:w15="http://schemas.microsoft.com/office/word/2012/wordml" mc:Ignorable="w14 w15">
+<w:styles xmlns:mc="http://schemas.openxmlformats.org/markup-compatibility/2006" xmlns:r="http://schemas.openxmlformats.org/officeDocument/2006/relationships" xmlns:w="http://schemas.openxmlformats.org/wordprocessingml/2006/main" xmlns:w14="http://schemas.microsoft.com/office/word/2010/wordml" xmlns:w15="http://schemas.microsoft.com/office/word/2012/wordml" xmlns:w16cid="http://schemas.microsoft.com/office/word/2016/wordml/cid" xmlns:w16se="http://schemas.microsoft.com/office/word/2015/wordml/symex" mc:Ignorable="w14 w15 w16se w16cid">
   <w:docDefaults>
     <w:rPrDefault>
       <w:rPr>
@@ -250,7 +1017,7 @@
     </w:rPrDefault>
     <w:pPrDefault/>
   </w:docDefaults>
-  <w:latentStyles w:defLockedState="0" w:defUIPriority="99" w:defSemiHidden="0" w:defUnhideWhenUsed="0" w:defQFormat="0" w:count="371">
+  <w:latentStyles w:defLockedState="0" w:defUIPriority="99" w:defSemiHidden="0" w:defUnhideWhenUsed="0" w:defQFormat="0" w:count="375">
     <w:lsdException w:name="Normal" w:uiPriority="0" w:qFormat="1"/>
     <w:lsdException w:name="heading 1" w:uiPriority="9" w:qFormat="1"/>
     <w:lsdException w:name="heading 2" w:semiHidden="1" w:uiPriority="9" w:unhideWhenUsed="1" w:qFormat="1"/>
@@ -356,7 +1123,6 @@
     <w:lsdException w:name="HTML Sample" w:semiHidden="1" w:unhideWhenUsed="1"/>
     <w:lsdException w:name="HTML Typewriter" w:semiHidden="1" w:unhideWhenUsed="1"/>
     <w:lsdException w:name="HTML Variable" w:semiHidden="1" w:unhideWhenUsed="1"/>
-    <w:lsdException w:name="Normal Table" w:semiHidden="1" w:unhideWhenUsed="1"/>
     <w:lsdException w:name="annotation subject" w:semiHidden="1" w:unhideWhenUsed="1"/>
     <w:lsdException w:name="No List" w:semiHidden="1" w:unhideWhenUsed="1"/>
     <w:lsdException w:name="Outline List 1" w:semiHidden="1" w:unhideWhenUsed="1"/>
@@ -400,10 +1166,8 @@
     <w:lsdException w:name="Table Elegant" w:semiHidden="1" w:unhideWhenUsed="1"/>
     <w:lsdException w:name="Table Professional" w:semiHidden="1" w:unhideWhenUsed="1"/>
     <w:lsdException w:name="Table Subtle 1" w:semiHidden="1" w:unhideWhenUsed="1"/>
-    <w:lsdException w:name="Table Subtle 2" w:semiHidden="1" w:unhideWhenUsed="1"/>
     <w:lsdException w:name="Table Web 1" w:semiHidden="1" w:unhideWhenUsed="1"/>
     <w:lsdException w:name="Table Web 2" w:semiHidden="1" w:unhideWhenUsed="1"/>
-    <w:lsdException w:name="Table Web 3" w:semiHidden="1" w:unhideWhenUsed="1"/>
     <w:lsdException w:name="Balloon Text" w:semiHidden="1" w:unhideWhenUsed="1"/>
     <w:lsdException w:name="Table Grid" w:uiPriority="39"/>
     <w:lsdException w:name="Table Theme" w:semiHidden="1" w:unhideWhenUsed="1"/>
@@ -622,14 +1386,21 @@
     <w:lsdException w:name="List Table 5 Dark Accent 6" w:uiPriority="50"/>
     <w:lsdException w:name="List Table 6 Colorful Accent 6" w:uiPriority="51"/>
     <w:lsdException w:name="List Table 7 Colorful Accent 6" w:uiPriority="52"/>
+    <w:lsdException w:name="Mention" w:semiHidden="1" w:unhideWhenUsed="1"/>
+    <w:lsdException w:name="Smart Hyperlink" w:semiHidden="1" w:unhideWhenUsed="1"/>
+    <w:lsdException w:name="Hashtag" w:semiHidden="1" w:unhideWhenUsed="1"/>
+    <w:lsdException w:name="Unresolved Mention" w:semiHidden="1" w:unhideWhenUsed="1"/>
   </w:latentStyles>
   <w:style w:type="paragraph" w:default="1" w:styleId="a">
     <w:name w:val="Normal"/>
     <w:qFormat/>
-    <w:pPr>
-      <w:widowControl w:val="0"/>
-      <w:jc w:val="both"/>
-    </w:pPr>
+    <w:rsid w:val="00010BB2"/>
+    <w:rPr>
+      <w:rFonts w:ascii="宋体" w:eastAsia="宋体" w:hAnsi="宋体" w:cs="宋体"/>
+      <w:kern w:val="0"/>
+      <w:sz w:val="24"/>
+      <w:szCs w:val="24"/>
+    </w:rPr>
   </w:style>
   <w:style w:type="character" w:default="1" w:styleId="a0">
     <w:name w:val="Default Paragraph Font"/>
@@ -667,6 +1438,28 @@
     <w:pPr>
       <w:ind w:firstLineChars="200" w:firstLine="420"/>
     </w:pPr>
+  </w:style>
+  <w:style w:type="character" w:styleId="a4">
+    <w:name w:val="Strong"/>
+    <w:basedOn w:val="a0"/>
+    <w:uiPriority w:val="22"/>
+    <w:qFormat/>
+    <w:rsid w:val="00010BB2"/>
+    <w:rPr>
+      <w:b/>
+      <w:bCs/>
+    </w:rPr>
+  </w:style>
+  <w:style w:type="character" w:styleId="a5">
+    <w:name w:val="Emphasis"/>
+    <w:basedOn w:val="a0"/>
+    <w:uiPriority w:val="20"/>
+    <w:qFormat/>
+    <w:rsid w:val="000504D1"/>
+    <w:rPr>
+      <w:i/>
+      <w:iCs/>
+    </w:rPr>
   </w:style>
 </w:styles>
 </file>

</xml_diff>